<commit_message>
adds controller for file store service
</commit_message>
<xml_diff>
--- a/doc/Blueprint Architecture - Phase 1.docx
+++ b/doc/Blueprint Architecture - Phase 1.docx
@@ -55,23 +55,75 @@
         <w:t xml:space="preserve">interactions. </w:t>
       </w:r>
       <w:r>
-        <w:t>Technology: HTML5/Angular/</w:t>
-      </w:r>
-      <w:proofErr w:type="spellStart"/>
-      <w:r>
-        <w:t>TypeScript</w:t>
-      </w:r>
-      <w:proofErr w:type="spellEnd"/>
+        <w:t>Technology: HTML5/Angular/TypeScript.</w:t>
+      </w:r>
+    </w:p>
+    <w:p>
+      <w:pPr>
+        <w:pStyle w:val="Heading3"/>
+      </w:pPr>
+      <w:r>
+        <w:t>Application Administration</w:t>
+      </w:r>
+      <w:r>
+        <w:t xml:space="preserve"> Views</w:t>
+      </w:r>
+    </w:p>
+    <w:p>
+      <w:r>
+        <w:t>Application Administration module contains views where application administrator can setup and manage application instance. All application settings are managed from the views and dialogs of Application Administration module.</w:t>
+      </w:r>
+    </w:p>
+    <w:p>
+      <w:pPr>
+        <w:pStyle w:val="Heading3"/>
+      </w:pPr>
+      <w:r>
+        <w:t xml:space="preserve">Project Administration </w:t>
+      </w:r>
+      <w:r>
+        <w:t>Views</w:t>
+      </w:r>
+    </w:p>
+    <w:p>
+      <w:r>
+        <w:t>Project Administration</w:t>
+      </w:r>
+      <w:r>
+        <w:t xml:space="preserve"> module contains views where project administrator can setup and manage project. All project settings are managed from the views and dialogs of Project Administration module.</w:t>
+      </w:r>
+    </w:p>
+    <w:p>
+      <w:pPr>
+        <w:pStyle w:val="Heading3"/>
+      </w:pPr>
+      <w:r>
+        <w:t>Artifact Management</w:t>
+      </w:r>
+      <w:r>
+        <w:t xml:space="preserve"> Views</w:t>
+      </w:r>
+    </w:p>
+    <w:p>
+      <w:r>
+        <w:t>Artifact Management module</w:t>
+      </w:r>
+      <w:r>
+        <w:t xml:space="preserve"> contains views where users can create, update, manipulate and delete artifacts, its properties and alike</w:t>
+      </w:r>
       <w:r>
         <w:t>.</w:t>
       </w:r>
+      <w:r>
+        <w:t xml:space="preserve"> All textual and graphical representations and editors of the artifacts are implemented in Artifact Management module.</w:t>
+      </w:r>
     </w:p>
     <w:p>
       <w:pPr>
         <w:pStyle w:val="Heading3"/>
       </w:pPr>
       <w:r>
-        <w:t>Application Administration</w:t>
+        <w:t>Activity Simulation</w:t>
       </w:r>
       <w:r>
         <w:t xml:space="preserve"> Views</w:t>
@@ -79,7 +131,13 @@
     </w:p>
     <w:p>
       <w:r>
-        <w:t>Application Administration module contains views where application administrator can setup and manage application instance. All application settings are managed from the views and dialogs of Application Administration module.</w:t>
+        <w:t xml:space="preserve">Activity Simulation </w:t>
+      </w:r>
+      <w:r>
+        <w:t>module</w:t>
+      </w:r>
+      <w:r>
+        <w:t xml:space="preserve"> contains views where user runs screen mockup and use case simulations.</w:t>
       </w:r>
     </w:p>
     <w:p>
@@ -87,18 +145,21 @@
         <w:pStyle w:val="Heading3"/>
       </w:pPr>
       <w:r>
-        <w:t xml:space="preserve">Project Administration </w:t>
-      </w:r>
-      <w:r>
-        <w:t>Views</w:t>
-      </w:r>
-    </w:p>
-    <w:p>
-      <w:r>
-        <w:t>Project Administration</w:t>
-      </w:r>
-      <w:r>
-        <w:t xml:space="preserve"> module contains views where project administrator can setup and manage project. All project settings are managed from the views and dialogs of Project Administration module.</w:t>
+        <w:t>Baseline Review</w:t>
+      </w:r>
+      <w:r>
+        <w:t xml:space="preserve"> Views</w:t>
+      </w:r>
+    </w:p>
+    <w:p>
+      <w:r>
+        <w:t xml:space="preserve">Baseline Review </w:t>
+      </w:r>
+      <w:r>
+        <w:t>module</w:t>
+      </w:r>
+      <w:r>
+        <w:t xml:space="preserve"> contains views where user can define baseline and create review of artifacts as of baseline date.</w:t>
       </w:r>
     </w:p>
     <w:p>
@@ -106,7 +167,7 @@
         <w:pStyle w:val="Heading3"/>
       </w:pPr>
       <w:r>
-        <w:t>Artifact Management</w:t>
+        <w:t>Rapid Review</w:t>
       </w:r>
       <w:r>
         <w:t xml:space="preserve"> Views</w:t>
@@ -114,16 +175,13 @@
     </w:p>
     <w:p>
       <w:r>
-        <w:t>Artifact Management module</w:t>
-      </w:r>
-      <w:r>
-        <w:t xml:space="preserve"> contains views where users can create, update, manipulate and delete artifacts, its properties and alike</w:t>
-      </w:r>
-      <w:r>
-        <w:t>.</w:t>
-      </w:r>
-      <w:r>
-        <w:t xml:space="preserve"> All textual and graphical representations and editors of the artifacts are implemented in Artifact Management module.</w:t>
+        <w:t xml:space="preserve">Rapid Review </w:t>
+      </w:r>
+      <w:r>
+        <w:t>module</w:t>
+      </w:r>
+      <w:r>
+        <w:t xml:space="preserve"> contains views where user can review collection of artifacts.</w:t>
       </w:r>
     </w:p>
     <w:p>
@@ -131,7 +189,7 @@
         <w:pStyle w:val="Heading3"/>
       </w:pPr>
       <w:r>
-        <w:t>Activity Simulation</w:t>
+        <w:t>Impact Analysis</w:t>
       </w:r>
       <w:r>
         <w:t xml:space="preserve"> Views</w:t>
@@ -139,68 +197,16 @@
     </w:p>
     <w:p>
       <w:r>
-        <w:t xml:space="preserve">Activity Simulation </w:t>
+        <w:t xml:space="preserve">Impact Analysis </w:t>
       </w:r>
       <w:r>
         <w:t>module</w:t>
       </w:r>
-    </w:p>
-    <w:p>
-      <w:pPr>
-        <w:pStyle w:val="Heading3"/>
-      </w:pPr>
-      <w:r>
-        <w:t>Baseline Review</w:t>
-      </w:r>
-      <w:r>
-        <w:t xml:space="preserve"> Views</w:t>
-      </w:r>
-    </w:p>
-    <w:p>
-      <w:r>
-        <w:t xml:space="preserve">Baseline Review </w:t>
-      </w:r>
-      <w:r>
-        <w:t>module</w:t>
-      </w:r>
-    </w:p>
-    <w:p>
-      <w:pPr>
-        <w:pStyle w:val="Heading3"/>
-      </w:pPr>
-      <w:r>
-        <w:t>Rapid Review</w:t>
-      </w:r>
-      <w:r>
-        <w:t xml:space="preserve"> Views</w:t>
-      </w:r>
-    </w:p>
-    <w:p>
-      <w:r>
-        <w:t xml:space="preserve">Rapid Review </w:t>
-      </w:r>
-      <w:r>
-        <w:t>module</w:t>
-      </w:r>
-    </w:p>
-    <w:p>
-      <w:pPr>
-        <w:pStyle w:val="Heading3"/>
-      </w:pPr>
-      <w:r>
-        <w:t>Impact Analysis</w:t>
-      </w:r>
-      <w:r>
-        <w:t xml:space="preserve"> Views</w:t>
-      </w:r>
-    </w:p>
-    <w:p>
-      <w:r>
-        <w:t xml:space="preserve">Impact Analysis </w:t>
-      </w:r>
-      <w:r>
-        <w:t>module</w:t>
-      </w:r>
+      <w:r>
+        <w:t xml:space="preserve"> contains views where user can trace and explore artifact dependencies.</w:t>
+      </w:r>
+      <w:bookmarkStart w:id="0" w:name="_GoBack"/>
+      <w:bookmarkEnd w:id="0"/>
     </w:p>
     <w:p>
       <w:pPr>
@@ -274,35 +280,157 @@
         <w:t xml:space="preserve"> RIA</w:t>
       </w:r>
       <w:r>
+        <w:t>. Contained in BluePrintSys.RC.</w:t>
+      </w:r>
+      <w:r>
+        <w:t>Service.Ria.BPDDomainServices</w:t>
+      </w:r>
+      <w:r>
+        <w:t xml:space="preserve"> </w:t>
+      </w:r>
+      <w:r>
+        <w:t xml:space="preserve">and BluePrintSys.RC.Service.Business </w:t>
+      </w:r>
+      <w:r>
+        <w:t>project</w:t>
+      </w:r>
+      <w:r>
+        <w:t>s</w:t>
+      </w:r>
+      <w:r>
+        <w:t>.</w:t>
+      </w:r>
+    </w:p>
+    <w:p>
+      <w:pPr>
+        <w:pStyle w:val="Heading2"/>
+      </w:pPr>
+      <w:r>
+        <w:t xml:space="preserve">Instance </w:t>
+      </w:r>
+      <w:r>
+        <w:t>/</w:t>
+      </w:r>
+      <w:r>
+        <w:t xml:space="preserve"> Project Administration Service</w:t>
+      </w:r>
+    </w:p>
+    <w:p>
+      <w:r>
+        <w:t>Instance and Project Administration</w:t>
+      </w:r>
+      <w:r>
+        <w:t xml:space="preserve"> S</w:t>
+      </w:r>
+      <w:r>
+        <w:t>ervice implements functionality to manage instance and project setup. C#/WCF</w:t>
+      </w:r>
+      <w:r>
+        <w:t xml:space="preserve"> RIA</w:t>
+      </w:r>
+      <w:r>
         <w:t xml:space="preserve">. Contained in </w:t>
       </w:r>
-      <w:proofErr w:type="spellStart"/>
-      <w:r>
-        <w:t>BluePrintSys.RC.</w:t>
-      </w:r>
-      <w:r>
-        <w:t>Service.Ria.BPDDomainServices</w:t>
-      </w:r>
-      <w:proofErr w:type="spellEnd"/>
+      <w:r>
+        <w:t>BluePrintSys.RC.Service.Ria.BPDDomainServices</w:t>
+      </w:r>
+      <w:r>
+        <w:t xml:space="preserve"> and BluePrintSys.RC.Service.Business projects</w:t>
+      </w:r>
+      <w:r>
+        <w:t>.</w:t>
+      </w:r>
+    </w:p>
+    <w:p>
+      <w:pPr>
+        <w:pStyle w:val="Heading2"/>
+      </w:pPr>
+      <w:r>
+        <w:t xml:space="preserve">Document </w:t>
+      </w:r>
+      <w:r>
+        <w:t xml:space="preserve">/ </w:t>
+      </w:r>
+      <w:r>
+        <w:t xml:space="preserve">Content </w:t>
+      </w:r>
+      <w:r>
+        <w:t>Service</w:t>
+      </w:r>
+    </w:p>
+    <w:p>
+      <w:r>
+        <w:t xml:space="preserve">Document / Content </w:t>
+      </w:r>
+      <w:r>
+        <w:t>S</w:t>
+      </w:r>
+      <w:r>
+        <w:t>ervice implements document upload / download / content streaming functionality. C#/WCF</w:t>
+      </w:r>
+      <w:r>
+        <w:t xml:space="preserve"> REST</w:t>
+      </w:r>
+      <w:r>
+        <w:t>. Contained in BluePrintSys.RC.Service.Ria.BPDDomainServices</w:t>
+      </w:r>
+      <w:r>
+        <w:t xml:space="preserve"> and BluePrintSys.RC.Service.Business projects</w:t>
+      </w:r>
+      <w:r>
+        <w:t>.</w:t>
+      </w:r>
+    </w:p>
+    <w:p>
+      <w:pPr>
+        <w:pStyle w:val="Heading2"/>
+      </w:pPr>
+      <w:r>
+        <w:t xml:space="preserve">Data Analytics </w:t>
+      </w:r>
+      <w:r>
+        <w:t>Service</w:t>
+      </w:r>
+    </w:p>
+    <w:p>
+      <w:r>
+        <w:t xml:space="preserve">Data Analytics </w:t>
+      </w:r>
+      <w:r>
+        <w:t>S</w:t>
+      </w:r>
+      <w:r>
+        <w:t xml:space="preserve">ervice implements functionality to view data analytics. </w:t>
+      </w:r>
+      <w:r>
+        <w:t xml:space="preserve">It exposes OData interface. </w:t>
+      </w:r>
+      <w:r>
+        <w:t>Module operates in Data Analytics database, but also has access to Main database for</w:t>
+      </w:r>
+      <w:r>
+        <w:t xml:space="preserve"> authentication</w:t>
+      </w:r>
+      <w:r>
+        <w:t>. Data Analytics database is updated from main database via ETL process.</w:t>
+      </w:r>
+      <w:r>
+        <w:t xml:space="preserve"> ETL process is scheduled nightly using MS SQL Server scheduling.</w:t>
+      </w:r>
       <w:r>
         <w:t xml:space="preserve"> </w:t>
       </w:r>
       <w:r>
-        <w:t xml:space="preserve">and </w:t>
-      </w:r>
-      <w:proofErr w:type="spellStart"/>
-      <w:r>
-        <w:t>BluePrintSys.RC.Service.Business</w:t>
-      </w:r>
-      <w:proofErr w:type="spellEnd"/>
+        <w:t xml:space="preserve">C#/WCF. Contained in </w:t>
+      </w:r>
+      <w:r>
+        <w:t>DataAnalytics</w:t>
+      </w:r>
       <w:r>
         <w:t xml:space="preserve"> </w:t>
       </w:r>
       <w:r>
-        <w:t>project</w:t>
-      </w:r>
-      <w:r>
-        <w:t>s</w:t>
+        <w:t>solution</w:t>
       </w:r>
       <w:r>
         <w:t>.</w:t>
@@ -313,63 +441,7 @@
         <w:pStyle w:val="Heading2"/>
       </w:pPr>
       <w:r>
-        <w:t xml:space="preserve">Instance </w:t>
-      </w:r>
-      <w:r>
-        <w:t>/</w:t>
-      </w:r>
-      <w:r>
-        <w:t xml:space="preserve"> Project Administration Service</w:t>
-      </w:r>
-    </w:p>
-    <w:p>
-      <w:r>
-        <w:t>Instance and Project Administration</w:t>
-      </w:r>
-      <w:r>
-        <w:t xml:space="preserve"> S</w:t>
-      </w:r>
-      <w:r>
-        <w:t>ervice implements functionality to manage instance and project setup. C#/WCF</w:t>
-      </w:r>
-      <w:r>
-        <w:t xml:space="preserve"> RIA</w:t>
-      </w:r>
-      <w:r>
-        <w:t xml:space="preserve">. Contained in </w:t>
-      </w:r>
-      <w:proofErr w:type="spellStart"/>
-      <w:r>
-        <w:t>BluePrintSys.RC.Service.Ria.BPDDomainServices</w:t>
-      </w:r>
-      <w:proofErr w:type="spellEnd"/>
-      <w:r>
-        <w:t xml:space="preserve"> and </w:t>
-      </w:r>
-      <w:proofErr w:type="spellStart"/>
-      <w:r>
-        <w:t>BluePrintSys.RC.Service.Business</w:t>
-      </w:r>
-      <w:proofErr w:type="spellEnd"/>
-      <w:r>
-        <w:t xml:space="preserve"> projects</w:t>
-      </w:r>
-      <w:r>
-        <w:t>.</w:t>
-      </w:r>
-    </w:p>
-    <w:p>
-      <w:pPr>
-        <w:pStyle w:val="Heading2"/>
-      </w:pPr>
-      <w:r>
-        <w:t xml:space="preserve">Document </w:t>
-      </w:r>
-      <w:r>
-        <w:t xml:space="preserve">/ </w:t>
-      </w:r>
-      <w:r>
-        <w:t xml:space="preserve">Content </w:t>
+        <w:t xml:space="preserve">Rapid Review </w:t>
       </w:r>
       <w:r>
         <w:t>Service</w:t>
@@ -377,46 +449,33 @@
     </w:p>
     <w:p>
       <w:r>
-        <w:t xml:space="preserve">Document / Content </w:t>
+        <w:t xml:space="preserve">Rapid Review </w:t>
       </w:r>
       <w:r>
         <w:t>S</w:t>
       </w:r>
       <w:r>
-        <w:t>ervice implements document upload / download / content streaming functionality. C#/WCF</w:t>
-      </w:r>
-      <w:r>
-        <w:t xml:space="preserve"> REST</w:t>
-      </w:r>
-      <w:r>
-        <w:t xml:space="preserve">. Contained in </w:t>
-      </w:r>
-      <w:proofErr w:type="spellStart"/>
-      <w:r>
-        <w:t>BluePrintSys.RC.Service.Ria.BPDDomainServices</w:t>
-      </w:r>
-      <w:proofErr w:type="spellEnd"/>
-      <w:r>
-        <w:t xml:space="preserve"> and </w:t>
-      </w:r>
-      <w:proofErr w:type="spellStart"/>
-      <w:r>
-        <w:t>BluePrintSys.RC.Service.Business</w:t>
-      </w:r>
-      <w:proofErr w:type="spellEnd"/>
-      <w:r>
-        <w:t xml:space="preserve"> projects</w:t>
-      </w:r>
-      <w:r>
-        <w:t>.</w:t>
-      </w:r>
-    </w:p>
-    <w:p>
-      <w:pPr>
-        <w:pStyle w:val="Heading2"/>
-      </w:pPr>
-      <w:r>
-        <w:t xml:space="preserve">Data Analytics </w:t>
+        <w:t xml:space="preserve">ervice </w:t>
+      </w:r>
+      <w:r>
+        <w:t>to facilitate Rapid Review SPA. C#/Web API.</w:t>
+      </w:r>
+      <w:r>
+        <w:t xml:space="preserve"> Contained in BluePrintSys.RC.Business.Internal and BluePrintSys.RC.Web.</w:t>
+      </w:r>
+      <w:r>
+        <w:t>Web</w:t>
+      </w:r>
+      <w:r>
+        <w:t xml:space="preserve"> projects.</w:t>
+      </w:r>
+    </w:p>
+    <w:p>
+      <w:pPr>
+        <w:pStyle w:val="Heading2"/>
+      </w:pPr>
+      <w:r>
+        <w:t xml:space="preserve">Open API </w:t>
       </w:r>
       <w:r>
         <w:t>Service</w:t>
@@ -424,56 +483,58 @@
     </w:p>
     <w:p>
       <w:r>
-        <w:t xml:space="preserve">Data Analytics </w:t>
+        <w:t xml:space="preserve">Open API </w:t>
       </w:r>
       <w:r>
         <w:t>S</w:t>
       </w:r>
       <w:r>
-        <w:t xml:space="preserve">ervice implements functionality to view data analytics. </w:t>
-      </w:r>
-      <w:r>
-        <w:t xml:space="preserve">It exposes OData interface. </w:t>
-      </w:r>
-      <w:r>
-        <w:t>Module operates in Data Analytics database, but also has access to Main database for</w:t>
-      </w:r>
-      <w:r>
-        <w:t xml:space="preserve"> authentication</w:t>
-      </w:r>
-      <w:r>
-        <w:t>. Data Analytics database is updated from main database via ETL process.</w:t>
-      </w:r>
-      <w:r>
-        <w:t xml:space="preserve"> ETL process is scheduled nightly using MS SQL Server scheduling.</w:t>
-      </w:r>
-      <w:r>
-        <w:t xml:space="preserve"> </w:t>
-      </w:r>
-      <w:r>
-        <w:t xml:space="preserve">C#/WCF. Contained in </w:t>
-      </w:r>
-      <w:proofErr w:type="spellStart"/>
-      <w:r>
-        <w:t>DataAnalytics</w:t>
-      </w:r>
-      <w:proofErr w:type="spellEnd"/>
-      <w:r>
-        <w:t xml:space="preserve"> </w:t>
-      </w:r>
-      <w:r>
-        <w:t>solution</w:t>
-      </w:r>
-      <w:r>
-        <w:t>.</w:t>
-      </w:r>
-    </w:p>
-    <w:p>
-      <w:pPr>
-        <w:pStyle w:val="Heading2"/>
-      </w:pPr>
-      <w:r>
-        <w:t xml:space="preserve">Rapid Review </w:t>
+        <w:t xml:space="preserve">ervice exposes Blueprint Software functionality via REST endpoint. It is designed for various </w:t>
+      </w:r>
+      <w:r>
+        <w:t>external system</w:t>
+      </w:r>
+      <w:r>
+        <w:t xml:space="preserve"> integration scenarios</w:t>
+      </w:r>
+      <w:r>
+        <w:t>, such as integration with TASKTOP and OpsHub</w:t>
+      </w:r>
+      <w:r>
+        <w:t xml:space="preserve">. </w:t>
+      </w:r>
+      <w:r>
+        <w:t xml:space="preserve">C#/Web API. </w:t>
+      </w:r>
+      <w:r>
+        <w:t>Contained in BluePrintSys.RC.</w:t>
+      </w:r>
+      <w:r>
+        <w:t>Api.Business and BluePrintSys.RC.Api.Web projects.</w:t>
+      </w:r>
+    </w:p>
+    <w:p>
+      <w:pPr>
+        <w:pStyle w:val="Heading2"/>
+      </w:pPr>
+      <w:r>
+        <w:t xml:space="preserve">Job Executor </w:t>
+      </w:r>
+      <w:r>
+        <w:t>Windows Service</w:t>
+      </w:r>
+    </w:p>
+    <w:p>
+      <w:r>
+        <w:t>Job Executor Windows service performs long running user initiated operations. Long running user initiated operations saved in operations table in Main DB. Job Executor periodically checks the operations table for new records. If found, long running operation is performed and record is updated. C#.  Contained in BluePrintSys.RC.JobExecutor project.</w:t>
+      </w:r>
+    </w:p>
+    <w:p>
+      <w:pPr>
+        <w:pStyle w:val="Heading2"/>
+      </w:pPr>
+      <w:r>
+        <w:t xml:space="preserve">QC Lite Connector </w:t>
       </w:r>
       <w:r>
         <w:t>Service</w:t>
@@ -481,156 +542,13 @@
     </w:p>
     <w:p>
       <w:r>
-        <w:t xml:space="preserve">Rapid Review </w:t>
-      </w:r>
-      <w:r>
-        <w:t>S</w:t>
-      </w:r>
-      <w:r>
-        <w:t xml:space="preserve">ervice </w:t>
-      </w:r>
-      <w:r>
-        <w:t>to facilitate Rapid Review SPA. C#/Web API.</w:t>
-      </w:r>
-      <w:r>
-        <w:t xml:space="preserve"> Contained in </w:t>
-      </w:r>
-      <w:proofErr w:type="spellStart"/>
-      <w:r>
-        <w:t>BluePrintSys.RC.Business.Internal</w:t>
-      </w:r>
-      <w:proofErr w:type="spellEnd"/>
-      <w:r>
-        <w:t xml:space="preserve"> and </w:t>
-      </w:r>
-      <w:proofErr w:type="spellStart"/>
-      <w:r>
-        <w:t>BluePrintSys.RC.Web.</w:t>
-      </w:r>
-      <w:r>
-        <w:t>Web</w:t>
-      </w:r>
-      <w:proofErr w:type="spellEnd"/>
-      <w:r>
-        <w:t xml:space="preserve"> projects.</w:t>
-      </w:r>
-    </w:p>
-    <w:p>
-      <w:pPr>
-        <w:pStyle w:val="Heading2"/>
-      </w:pPr>
-      <w:r>
-        <w:t xml:space="preserve">Open API </w:t>
-      </w:r>
-      <w:r>
-        <w:t>Service</w:t>
-      </w:r>
-    </w:p>
-    <w:p>
-      <w:r>
-        <w:t xml:space="preserve">Open API </w:t>
-      </w:r>
-      <w:r>
-        <w:t>S</w:t>
-      </w:r>
-      <w:r>
-        <w:t xml:space="preserve">ervice exposes Blueprint Software functionality via REST endpoint. It is designed for various </w:t>
-      </w:r>
-      <w:r>
-        <w:t>external system</w:t>
-      </w:r>
-      <w:r>
-        <w:t xml:space="preserve"> integration scenarios</w:t>
-      </w:r>
-      <w:r>
-        <w:t xml:space="preserve">, such as integration with TASKTOP and </w:t>
-      </w:r>
-      <w:proofErr w:type="spellStart"/>
-      <w:r>
-        <w:t>OpsHub</w:t>
-      </w:r>
-      <w:proofErr w:type="spellEnd"/>
-      <w:r>
-        <w:t xml:space="preserve">. </w:t>
-      </w:r>
-      <w:r>
-        <w:t xml:space="preserve">C#/Web API. </w:t>
-      </w:r>
-      <w:r>
-        <w:t xml:space="preserve">Contained in </w:t>
-      </w:r>
-      <w:proofErr w:type="spellStart"/>
-      <w:r>
-        <w:t>BluePrintSys.RC.</w:t>
-      </w:r>
-      <w:r>
-        <w:t>Api.Business</w:t>
-      </w:r>
-      <w:proofErr w:type="spellEnd"/>
-      <w:r>
-        <w:t xml:space="preserve"> and </w:t>
-      </w:r>
-      <w:proofErr w:type="spellStart"/>
-      <w:r>
-        <w:t>BluePrintSys.RC.Api.Web</w:t>
-      </w:r>
-      <w:proofErr w:type="spellEnd"/>
-      <w:r>
-        <w:t xml:space="preserve"> projects.</w:t>
-      </w:r>
-    </w:p>
-    <w:p>
-      <w:pPr>
-        <w:pStyle w:val="Heading2"/>
-      </w:pPr>
-      <w:r>
-        <w:t xml:space="preserve">Job Executor </w:t>
-      </w:r>
-      <w:r>
-        <w:t>Windows Service</w:t>
-      </w:r>
-    </w:p>
-    <w:p>
-      <w:r>
-        <w:t xml:space="preserve">Job Executor Windows service performs long running user initiated operations. Long running user initiated operations saved in operations table in Main DB. Job Executor periodically checks the operations table for new records. If found, long running operation is performed and record is updated. C#.  Contained in </w:t>
-      </w:r>
-      <w:proofErr w:type="spellStart"/>
-      <w:r>
-        <w:t>BluePrintSys.RC.JobExecutor</w:t>
-      </w:r>
-      <w:proofErr w:type="spellEnd"/>
-      <w:r>
-        <w:t xml:space="preserve"> project.</w:t>
-      </w:r>
-    </w:p>
-    <w:p>
-      <w:pPr>
-        <w:pStyle w:val="Heading2"/>
-      </w:pPr>
-      <w:r>
         <w:t xml:space="preserve">QC Lite Connector </w:t>
       </w:r>
       <w:r>
-        <w:t>Service</w:t>
-      </w:r>
-    </w:p>
-    <w:p>
-      <w:r>
-        <w:t xml:space="preserve">QC Lite Connector </w:t>
-      </w:r>
-      <w:r>
         <w:t xml:space="preserve">Service </w:t>
       </w:r>
       <w:r>
-        <w:t xml:space="preserve">allows for communication to HP ALM / QC via COM API. It isolates Blueprint Software from QC Client COM API. C#/Web API. Contained in </w:t>
-      </w:r>
-      <w:proofErr w:type="spellStart"/>
-      <w:r>
-        <w:t>QCLiteConnector.Web</w:t>
-      </w:r>
-      <w:proofErr w:type="spellEnd"/>
-      <w:r>
-        <w:t xml:space="preserve"> project.</w:t>
+        <w:t>allows for communication to HP ALM / QC via COM API. It isolates Blueprint Software from QC Client COM API. C#/Web API. Contained in QCLiteConnector.Web project.</w:t>
       </w:r>
     </w:p>
     <w:p>
@@ -646,23 +564,7 @@
         <w:t>Excel Template Service allows users to import updated artifacts into Blueprint. C#/Web API.</w:t>
       </w:r>
       <w:r>
-        <w:t xml:space="preserve"> Contained in </w:t>
-      </w:r>
-      <w:proofErr w:type="spellStart"/>
-      <w:r>
-        <w:t>BluePrintSys.RC.Business.Internal</w:t>
-      </w:r>
-      <w:proofErr w:type="spellEnd"/>
-      <w:r>
-        <w:t xml:space="preserve"> and </w:t>
-      </w:r>
-      <w:proofErr w:type="spellStart"/>
-      <w:r>
-        <w:t>BluePrintSys.RC.Web.Web</w:t>
-      </w:r>
-      <w:proofErr w:type="spellEnd"/>
-      <w:r>
-        <w:t xml:space="preserve"> projects.</w:t>
+        <w:t xml:space="preserve"> Contained in BluePrintSys.RC.Business.Internal and BluePrintSys.RC.Web.Web projects.</w:t>
       </w:r>
     </w:p>
     <w:p>
@@ -694,15 +596,7 @@
         <w:t xml:space="preserve"> In case of communication with QC COM API QC Lite Connector is used as mediator. C#.</w:t>
       </w:r>
       <w:r>
-        <w:t xml:space="preserve"> Contained in </w:t>
-      </w:r>
-      <w:proofErr w:type="spellStart"/>
-      <w:r>
-        <w:t>BluePrintSys.RC.AlmConnectors</w:t>
-      </w:r>
-      <w:proofErr w:type="spellEnd"/>
-      <w:r>
-        <w:t xml:space="preserve"> project.</w:t>
+        <w:t xml:space="preserve"> Contained in BluePrintSys.RC.AlmConnectors project.</w:t>
       </w:r>
     </w:p>
     <w:p>
@@ -718,15 +612,7 @@
     </w:p>
     <w:p>
       <w:r>
-        <w:t xml:space="preserve">Phone Home Library collects and forwards the Blueprint Software usage information and forensics to centralized usage data service (Phone Home Windows Service). C#. Contained in </w:t>
-      </w:r>
-      <w:proofErr w:type="spellStart"/>
-      <w:r>
-        <w:t>BluePrintSys.RC.Data.PhoneHome</w:t>
-      </w:r>
-      <w:proofErr w:type="spellEnd"/>
-      <w:r>
-        <w:t xml:space="preserve"> project.</w:t>
+        <w:t>Phone Home Library collects and forwards the Blueprint Software usage information and forensics to centralized usage data service (Phone Home Windows Service). C#. Contained in BluePrintSys.RC.Data.PhoneHome project.</w:t>
       </w:r>
     </w:p>
     <w:p>
@@ -763,23 +649,7 @@
     </w:p>
     <w:p>
       <w:r>
-        <w:t xml:space="preserve">Main Experience Service implements functionality to facilitate requirements management and persistence. C#/WCF RIA. Contained in </w:t>
-      </w:r>
-      <w:proofErr w:type="spellStart"/>
-      <w:r>
-        <w:t>BluePrintSys.RC.Service.Ria.BPDDomainServices</w:t>
-      </w:r>
-      <w:proofErr w:type="spellEnd"/>
-      <w:r>
-        <w:t xml:space="preserve"> and </w:t>
-      </w:r>
-      <w:proofErr w:type="spellStart"/>
-      <w:r>
-        <w:t>BluePrintSys.RC.Service.Business</w:t>
-      </w:r>
-      <w:proofErr w:type="spellEnd"/>
-      <w:r>
-        <w:t xml:space="preserve"> projects.</w:t>
+        <w:t>Main Experience Service implements functionality to facilitate requirements management and persistence. C#/WCF RIA. Contained in BluePrintSys.RC.Service.Ria.BPDDomainServices and BluePrintSys.RC.Service.Business projects.</w:t>
       </w:r>
     </w:p>
     <w:p>
@@ -795,23 +665,7 @@
     </w:p>
     <w:p>
       <w:r>
-        <w:t xml:space="preserve">Main Experience Service implements functionality to facilitate requirements management and persistence. C#/WCF RIA. Contained in </w:t>
-      </w:r>
-      <w:proofErr w:type="spellStart"/>
-      <w:r>
-        <w:t>BluePrintSys.RC.Service.Ria.BPDDomainServices</w:t>
-      </w:r>
-      <w:proofErr w:type="spellEnd"/>
-      <w:r>
-        <w:t xml:space="preserve"> and </w:t>
-      </w:r>
-      <w:proofErr w:type="spellStart"/>
-      <w:r>
-        <w:t>BluePrintSys.RC.Service.Business</w:t>
-      </w:r>
-      <w:proofErr w:type="spellEnd"/>
-      <w:r>
-        <w:t xml:space="preserve"> projects.</w:t>
+        <w:t>Main Experience Service implements functionality to facilitate requirements management and persistence. C#/WCF RIA. Contained in BluePrintSys.RC.Service.Ria.BPDDomainServices and BluePrintSys.RC.Service.Business projects.</w:t>
       </w:r>
     </w:p>
     <w:p>
@@ -827,23 +681,7 @@
     </w:p>
     <w:p>
       <w:r>
-        <w:t xml:space="preserve">Main Experience Service implements functionality to facilitate requirements management and persistence. C#/WCF RIA. Contained in </w:t>
-      </w:r>
-      <w:proofErr w:type="spellStart"/>
-      <w:r>
-        <w:t>BluePrintSys.RC.Service.Ria.BPDDomainServices</w:t>
-      </w:r>
-      <w:proofErr w:type="spellEnd"/>
-      <w:r>
-        <w:t xml:space="preserve"> and </w:t>
-      </w:r>
-      <w:proofErr w:type="spellStart"/>
-      <w:r>
-        <w:t>BluePrintSys.RC.Service.Business</w:t>
-      </w:r>
-      <w:proofErr w:type="spellEnd"/>
-      <w:r>
-        <w:t xml:space="preserve"> projects.</w:t>
+        <w:t>Main Experience Service implements functionality to facilitate requirements management and persistence. C#/WCF RIA. Contained in BluePrintSys.RC.Service.Ria.BPDDomainServices and BluePrintSys.RC.Service.Business projects.</w:t>
       </w:r>
     </w:p>
     <w:p>
@@ -859,23 +697,7 @@
     </w:p>
     <w:p>
       <w:r>
-        <w:t xml:space="preserve">Main Experience Service implements functionality to facilitate requirements management and persistence. C#/WCF RIA. Contained in </w:t>
-      </w:r>
-      <w:proofErr w:type="spellStart"/>
-      <w:r>
-        <w:t>BluePrintSys.RC.Service.Ria.BPDDomainServices</w:t>
-      </w:r>
-      <w:proofErr w:type="spellEnd"/>
-      <w:r>
-        <w:t xml:space="preserve"> and </w:t>
-      </w:r>
-      <w:proofErr w:type="spellStart"/>
-      <w:r>
-        <w:t>BluePrintSys.RC.Service.Business</w:t>
-      </w:r>
-      <w:proofErr w:type="spellEnd"/>
-      <w:r>
-        <w:t xml:space="preserve"> projects.</w:t>
+        <w:t>Main Experience Service implements functionality to facilitate requirements management and persistence. C#/WCF RIA. Contained in BluePrintSys.RC.Service.Ria.BPDDomainServices and BluePrintSys.RC.Service.Business projects.</w:t>
       </w:r>
     </w:p>
     <w:p>
@@ -891,18 +713,8 @@
     </w:p>
     <w:p>
       <w:r>
-        <w:t xml:space="preserve">Phone Home database contains opted in customers’ usage and forensic data received from cloud and </w:t>
-      </w:r>
-      <w:proofErr w:type="spellStart"/>
-      <w:r>
-        <w:t>on-premise</w:t>
-      </w:r>
-      <w:proofErr w:type="spellEnd"/>
-      <w:r>
-        <w:t xml:space="preserve"> installations of Blueprint. Technology: SQL Server 2012.</w:t>
-      </w:r>
-      <w:bookmarkStart w:id="0" w:name="_GoBack"/>
-      <w:bookmarkEnd w:id="0"/>
+        <w:t>Phone Home database contains opted in customers’ usage and forensic data received from cloud and on-premise installations of Blueprint. Technology: SQL Server 2012.</w:t>
+      </w:r>
     </w:p>
     <w:p/>
     <w:p/>

</xml_diff>